<commit_message>
- Gestão de Segurança da Informação - Ideias e anotações - Materiais e Anotações - Programação para dispositivos móveis
</commit_message>
<xml_diff>
--- a/Ideias/Anotações.docx
+++ b/Ideias/Anotações.docx
@@ -304,21 +304,115 @@
         <w:rPr>
           <w:u w:val="single"/>
         </w:rPr>
-        <w:t>nome_d</w:t>
-      </w:r>
+        <w:t>nome_disciplina</w:t>
+      </w:r>
+      <w:proofErr w:type="spellEnd"/>
       <w:r>
         <w:rPr>
           <w:u w:val="single"/>
         </w:rPr>
-        <w:t>isciplina</w:t>
+        <w:tab/>
+      </w:r>
+    </w:p>
+    <w:p>
+      <w:r>
+        <w:t>1</w:t>
+      </w:r>
+      <w:r>
+        <w:tab/>
+      </w:r>
+      <w:r>
+        <w:tab/>
+        <w:t>Matemática</w:t>
+      </w:r>
+      <w:r>
+        <w:tab/>
+      </w:r>
+      <w:r>
+        <w:tab/>
+      </w:r>
+      <w:r>
+        <w:tab/>
+      </w:r>
+    </w:p>
+    <w:p>
+      <w:r>
+        <w:t>2</w:t>
+      </w:r>
+      <w:r>
+        <w:tab/>
+      </w:r>
+      <w:r>
+        <w:tab/>
+        <w:t>Português</w:t>
+      </w:r>
+    </w:p>
+    <w:p>
+      <w:r>
+        <w:t>3</w:t>
+      </w:r>
+      <w:r>
+        <w:tab/>
+      </w:r>
+      <w:r>
+        <w:tab/>
+        <w:t>Geografia</w:t>
+      </w:r>
+    </w:p>
+    <w:p>
+      <w:pPr>
+        <w:rPr>
+          <w:b/>
+        </w:rPr>
+      </w:pPr>
+    </w:p>
+    <w:p>
+      <w:pPr>
+        <w:rPr>
+          <w:b/>
+        </w:rPr>
+      </w:pPr>
+      <w:r>
+        <w:rPr>
+          <w:b/>
+        </w:rPr>
+        <w:t>PROFESSOR</w:t>
+      </w:r>
+    </w:p>
+    <w:p>
+      <w:pPr>
+        <w:rPr>
+          <w:u w:val="single"/>
+        </w:rPr>
+      </w:pPr>
+      <w:proofErr w:type="spellStart"/>
+      <w:r>
+        <w:rPr>
+          <w:u w:val="single"/>
+        </w:rPr>
+        <w:t>fk_professor</w:t>
       </w:r>
       <w:proofErr w:type="spellEnd"/>
       <w:r>
         <w:rPr>
           <w:u w:val="single"/>
         </w:rPr>
-        <w:tab/>
-      </w:r>
+        <w:t xml:space="preserve"> </w:t>
+      </w:r>
+      <w:r>
+        <w:rPr>
+          <w:u w:val="single"/>
+        </w:rPr>
+        <w:tab/>
+      </w:r>
+      <w:proofErr w:type="spellStart"/>
+      <w:r>
+        <w:rPr>
+          <w:u w:val="single"/>
+        </w:rPr>
+        <w:t>nome_professor</w:t>
+      </w:r>
+      <w:proofErr w:type="spellEnd"/>
     </w:p>
     <w:p>
       <w:r>
@@ -329,15 +423,7 @@
       </w:r>
       <w:r>
         <w:tab/>
-      </w:r>
-      <w:r>
-        <w:t>Matemática</w:t>
-      </w:r>
-      <w:r>
-        <w:tab/>
-      </w:r>
-      <w:r>
-        <w:tab/>
+        <w:t>Alexandre</w:t>
       </w:r>
       <w:r>
         <w:tab/>
@@ -354,7 +440,7 @@
         <w:tab/>
       </w:r>
       <w:r>
-        <w:t>Português</w:t>
+        <w:t>Magno</w:t>
       </w:r>
     </w:p>
     <w:p>
@@ -366,18 +452,49 @@
       </w:r>
       <w:r>
         <w:tab/>
-      </w:r>
-      <w:r>
-        <w:t>Geografia</w:t>
-      </w:r>
-    </w:p>
-    <w:p>
-      <w:pPr>
-        <w:rPr>
-          <w:b/>
-        </w:rPr>
-      </w:pPr>
-    </w:p>
+        <w:t>Moreira</w:t>
+      </w:r>
+    </w:p>
+    <w:p>
+      <w:r>
+        <w:t>4</w:t>
+      </w:r>
+      <w:r>
+        <w:tab/>
+      </w:r>
+      <w:r>
+        <w:tab/>
+        <w:t>Martins</w:t>
+      </w:r>
+    </w:p>
+    <w:p/>
+    <w:p>
+      <w:r>
+        <w:t xml:space="preserve">SELECT </w:t>
+      </w:r>
+      <w:proofErr w:type="spellStart"/>
+      <w:r>
+        <w:t>nome_professor</w:t>
+      </w:r>
+      <w:proofErr w:type="spellEnd"/>
+      <w:r>
+        <w:t xml:space="preserve"> FROM professor = “Moreira”</w:t>
+      </w:r>
+    </w:p>
+    <w:p>
+      <w:r>
+        <w:t>SELECT DISTINCT (</w:t>
+      </w:r>
+      <w:proofErr w:type="spellStart"/>
+      <w:r>
+        <w:t>nome_aluno</w:t>
+      </w:r>
+      <w:proofErr w:type="spellEnd"/>
+      <w:r>
+        <w:t>, nota) FROM aluno</w:t>
+      </w:r>
+    </w:p>
+    <w:p/>
     <w:p>
       <w:pPr>
         <w:rPr>
@@ -392,189 +509,260 @@
       </w:r>
     </w:p>
     <w:p>
-      <w:pPr>
-        <w:rPr>
-          <w:u w:val="single"/>
-        </w:rPr>
-      </w:pPr>
+      <w:r>
+        <w:t>NOME_PESSOA</w:t>
+      </w:r>
+    </w:p>
+    <w:p>
+      <w:r>
+        <w:t xml:space="preserve">1 Cleber Dutra </w:t>
+      </w:r>
+    </w:p>
+    <w:p>
+      <w:r>
+        <w:t xml:space="preserve">2 Elmasri </w:t>
+      </w:r>
+    </w:p>
+    <w:p>
+      <w:r>
+        <w:t xml:space="preserve">3 Fagundes Teles </w:t>
+      </w:r>
+    </w:p>
+    <w:p>
+      <w:r>
+        <w:t xml:space="preserve">4 Ferreira </w:t>
+      </w:r>
+    </w:p>
+    <w:p>
+      <w:r>
+        <w:t>5 Navathe</w:t>
+      </w:r>
+    </w:p>
+    <w:p>
+      <w:pPr>
+        <w:rPr>
+          <w:b/>
+        </w:rPr>
+      </w:pPr>
+    </w:p>
+    <w:p>
+      <w:pPr>
+        <w:rPr>
+          <w:b/>
+        </w:rPr>
+      </w:pPr>
+    </w:p>
+    <w:p>
+      <w:pPr>
+        <w:rPr>
+          <w:b/>
+        </w:rPr>
+      </w:pPr>
+      <w:r>
+        <w:rPr>
+          <w:b/>
+        </w:rPr>
+        <w:t>ALUNO</w:t>
+      </w:r>
+    </w:p>
+    <w:p>
+      <w:r>
+        <w:t xml:space="preserve">NOME_PESSOA </w:t>
+      </w:r>
+    </w:p>
+    <w:p>
+      <w:r>
+        <w:t xml:space="preserve">1 Cleber Dutra </w:t>
+      </w:r>
+    </w:p>
+    <w:p>
+      <w:r>
+        <w:lastRenderedPageBreak/>
+        <w:t xml:space="preserve">2 Eduardo Tomaz </w:t>
+      </w:r>
+    </w:p>
+    <w:p>
+      <w:r>
+        <w:t xml:space="preserve">3 Fagundes Teles </w:t>
+      </w:r>
+    </w:p>
+    <w:p>
+      <w:r>
+        <w:t xml:space="preserve">4 </w:t>
+      </w:r>
       <w:proofErr w:type="spellStart"/>
       <w:r>
-        <w:rPr>
-          <w:u w:val="single"/>
-        </w:rPr>
-        <w:t>fk_professor</w:t>
+        <w:t>Hernesto</w:t>
       </w:r>
       <w:proofErr w:type="spellEnd"/>
       <w:r>
-        <w:rPr>
-          <w:u w:val="single"/>
-        </w:rPr>
+        <w:t xml:space="preserve"> Paula </w:t>
+      </w:r>
+    </w:p>
+    <w:p>
+      <w:r>
+        <w:t xml:space="preserve">5 José Geraldo </w:t>
+      </w:r>
+    </w:p>
+    <w:p>
+      <w:r>
+        <w:t>6 Josué José</w:t>
+      </w:r>
+    </w:p>
+    <w:p/>
+    <w:p>
+      <w:r>
+        <w:t>Union</w:t>
+      </w:r>
+    </w:p>
+    <w:p>
+      <w:r>
+        <w:t xml:space="preserve">SELECT </w:t>
+      </w:r>
+      <w:proofErr w:type="spellStart"/>
+      <w:r>
+        <w:t>nome_pessoa</w:t>
+      </w:r>
+      <w:proofErr w:type="spellEnd"/>
+      <w:r>
+        <w:t>(aluno) U</w:t>
+      </w:r>
+      <w:r>
         <w:t xml:space="preserve"> </w:t>
       </w:r>
-      <w:r>
-        <w:rPr>
-          <w:u w:val="single"/>
-        </w:rPr>
-        <w:tab/>
-      </w:r>
       <w:proofErr w:type="spellStart"/>
       <w:r>
-        <w:rPr>
-          <w:u w:val="single"/>
-        </w:rPr>
-        <w:t>nome_professor</w:t>
+        <w:t>nome_pessoa</w:t>
       </w:r>
       <w:proofErr w:type="spellEnd"/>
-    </w:p>
-    <w:p>
-      <w:r>
-        <w:t>1</w:t>
-      </w:r>
-      <w:r>
-        <w:tab/>
-      </w:r>
-      <w:r>
-        <w:tab/>
-        <w:t>Alexandre</w:t>
-      </w:r>
-      <w:r>
-        <w:tab/>
-      </w:r>
-    </w:p>
-    <w:p>
-      <w:r>
-        <w:t>2</w:t>
-      </w:r>
-      <w:r>
-        <w:tab/>
-      </w:r>
-      <w:r>
-        <w:tab/>
-      </w:r>
-      <w:r>
-        <w:t>Magno</w:t>
-      </w:r>
-    </w:p>
-    <w:p>
-      <w:r>
-        <w:t>3</w:t>
-      </w:r>
-      <w:r>
-        <w:tab/>
-      </w:r>
-      <w:r>
-        <w:tab/>
-        <w:t>Moreira</w:t>
-      </w:r>
-    </w:p>
-    <w:p>
-      <w:r>
-        <w:t>4</w:t>
-      </w:r>
-      <w:r>
-        <w:tab/>
-      </w:r>
-      <w:r>
-        <w:tab/>
-        <w:t>Martins</w:t>
+      <w:r>
+        <w:t>(professor)</w:t>
+      </w:r>
+    </w:p>
+    <w:p>
+      <w:r>
+        <w:t>NOME_PESSOA</w:t>
+      </w:r>
+    </w:p>
+    <w:p>
+      <w:r>
+        <w:t xml:space="preserve">1 Cleber Dutra </w:t>
+      </w:r>
+    </w:p>
+    <w:p>
+      <w:r>
+        <w:t xml:space="preserve">2 Eduardo Tomaz </w:t>
+      </w:r>
+    </w:p>
+    <w:p>
+      <w:r>
+        <w:t xml:space="preserve">3 Elmasri </w:t>
+      </w:r>
+    </w:p>
+    <w:p>
+      <w:r>
+        <w:t xml:space="preserve">4 Fagundes Teles </w:t>
+      </w:r>
+    </w:p>
+    <w:p>
+      <w:r>
+        <w:t xml:space="preserve">5 Ferreira </w:t>
+      </w:r>
+    </w:p>
+    <w:p>
+      <w:r>
+        <w:t xml:space="preserve">6 </w:t>
+      </w:r>
+      <w:proofErr w:type="spellStart"/>
+      <w:r>
+        <w:t>Hernesto</w:t>
+      </w:r>
+      <w:proofErr w:type="spellEnd"/>
+      <w:r>
+        <w:t xml:space="preserve"> Paula </w:t>
+      </w:r>
+    </w:p>
+    <w:p>
+      <w:r>
+        <w:t xml:space="preserve">7 José Geraldo </w:t>
+      </w:r>
+    </w:p>
+    <w:p>
+      <w:r>
+        <w:t xml:space="preserve">8 Josué José </w:t>
+      </w:r>
+    </w:p>
+    <w:p>
+      <w:r>
+        <w:t>9 Navathe</w:t>
       </w:r>
     </w:p>
     <w:p/>
     <w:p>
+      <w:proofErr w:type="spellStart"/>
+      <w:r>
+        <w:t>Intersection</w:t>
+      </w:r>
+      <w:proofErr w:type="spellEnd"/>
+    </w:p>
+    <w:p>
       <w:r>
         <w:t xml:space="preserve">SELECT </w:t>
       </w:r>
       <w:proofErr w:type="spellStart"/>
       <w:r>
-        <w:t>nome_professor</w:t>
+        <w:t>nome_pessoa</w:t>
       </w:r>
       <w:proofErr w:type="spellEnd"/>
       <w:r>
-        <w:t xml:space="preserve"> FROM professor = “Moreira”</w:t>
-      </w:r>
-    </w:p>
-    <w:p>
-      <w:r>
-        <w:t>SELECT DISTINCT (</w:t>
+        <w:t xml:space="preserve">(aluno) </w:t>
       </w:r>
       <w:proofErr w:type="spellStart"/>
       <w:r>
-        <w:t>nome_aluno</w:t>
+        <w:t>nome_pessoa</w:t>
       </w:r>
       <w:proofErr w:type="spellEnd"/>
       <w:r>
-        <w:t>, nota) FROM aluno</w:t>
+        <w:t>(professor)</w:t>
+      </w:r>
+    </w:p>
+    <w:p>
+      <w:r>
+        <w:t xml:space="preserve">NOME_PESSOA </w:t>
+      </w:r>
+    </w:p>
+    <w:p>
+      <w:r>
+        <w:t>1 Cleber Dutra</w:t>
       </w:r>
     </w:p>
     <w:p/>
     <w:p>
-      <w:pPr>
-        <w:rPr>
-          <w:b/>
-        </w:rPr>
-      </w:pPr>
-      <w:r>
-        <w:rPr>
-          <w:b/>
-        </w:rPr>
-        <w:t>PROFESSOR</w:t>
-      </w:r>
-    </w:p>
-    <w:p>
-      <w:r>
-        <w:t>NOME_PESSOA</w:t>
-      </w:r>
-    </w:p>
-    <w:p>
-      <w:r>
-        <w:t xml:space="preserve">1 Cleber Dutra </w:t>
-      </w:r>
-    </w:p>
-    <w:p>
-      <w:r>
-        <w:t xml:space="preserve">2 Elmasri </w:t>
-      </w:r>
-    </w:p>
-    <w:p>
-      <w:r>
-        <w:t xml:space="preserve">3 Fagundes Teles </w:t>
-      </w:r>
-    </w:p>
-    <w:p>
-      <w:r>
-        <w:t xml:space="preserve">4 Ferreira </w:t>
-      </w:r>
-    </w:p>
-    <w:p>
-      <w:r>
-        <w:t>5 Navathe</w:t>
-      </w:r>
-    </w:p>
-    <w:p>
-      <w:pPr>
-        <w:rPr>
-          <w:b/>
-        </w:rPr>
-      </w:pPr>
-    </w:p>
-    <w:p>
-      <w:pPr>
-        <w:rPr>
-          <w:b/>
-        </w:rPr>
-      </w:pPr>
-    </w:p>
-    <w:p>
-      <w:pPr>
-        <w:rPr>
-          <w:b/>
-        </w:rPr>
-      </w:pPr>
-      <w:r>
-        <w:rPr>
-          <w:b/>
-        </w:rPr>
-        <w:t>ALUNO</w:t>
+      <w:proofErr w:type="spellStart"/>
+      <w:r>
+        <w:t>Minus</w:t>
+      </w:r>
+      <w:proofErr w:type="spellEnd"/>
+    </w:p>
+    <w:p>
+      <w:r>
+        <w:t xml:space="preserve">SELECT </w:t>
+      </w:r>
+      <w:proofErr w:type="spellStart"/>
+      <w:r>
+        <w:t>nome_pessoa</w:t>
+      </w:r>
+      <w:proofErr w:type="spellEnd"/>
+      <w:r>
+        <w:t xml:space="preserve">(aluno) - </w:t>
+      </w:r>
+      <w:proofErr w:type="spellStart"/>
+      <w:r>
+        <w:t>nome_pessoa</w:t>
+      </w:r>
+      <w:proofErr w:type="spellEnd"/>
+      <w:r>
+        <w:t>(professor)</w:t>
       </w:r>
     </w:p>
     <w:p>
@@ -584,209 +772,6 @@
     </w:p>
     <w:p>
       <w:r>
-        <w:t xml:space="preserve">1 Cleber Dutra </w:t>
-      </w:r>
-    </w:p>
-    <w:p>
-      <w:r>
-        <w:t xml:space="preserve">2 Eduardo Tomaz </w:t>
-      </w:r>
-    </w:p>
-    <w:p>
-      <w:r>
-        <w:t xml:space="preserve">3 Fagundes Teles </w:t>
-      </w:r>
-    </w:p>
-    <w:p>
-      <w:r>
-        <w:t xml:space="preserve">4 </w:t>
-      </w:r>
-      <w:proofErr w:type="spellStart"/>
-      <w:r>
-        <w:t>Hernesto</w:t>
-      </w:r>
-      <w:proofErr w:type="spellEnd"/>
-      <w:r>
-        <w:t xml:space="preserve"> Paula </w:t>
-      </w:r>
-    </w:p>
-    <w:p>
-      <w:r>
-        <w:t xml:space="preserve">5 José Geraldo </w:t>
-      </w:r>
-    </w:p>
-    <w:p>
-      <w:r>
-        <w:t>6 Josué José</w:t>
-      </w:r>
-    </w:p>
-    <w:p/>
-    <w:p>
-      <w:r>
-        <w:t>Union</w:t>
-      </w:r>
-    </w:p>
-    <w:p>
-      <w:r>
-        <w:t xml:space="preserve">SELECT </w:t>
-      </w:r>
-      <w:proofErr w:type="spellStart"/>
-      <w:r>
-        <w:t>nome_pessoa</w:t>
-      </w:r>
-      <w:proofErr w:type="spellEnd"/>
-      <w:r>
-        <w:t>(aluno) U</w:t>
-      </w:r>
-      <w:r>
-        <w:t xml:space="preserve"> </w:t>
-      </w:r>
-      <w:proofErr w:type="spellStart"/>
-      <w:r>
-        <w:t>nome_pessoa</w:t>
-      </w:r>
-      <w:proofErr w:type="spellEnd"/>
-      <w:r>
-        <w:t>(professor)</w:t>
-      </w:r>
-    </w:p>
-    <w:p>
-      <w:r>
-        <w:t>NOME_PESSOA</w:t>
-      </w:r>
-    </w:p>
-    <w:p>
-      <w:r>
-        <w:t xml:space="preserve">1 Cleber Dutra </w:t>
-      </w:r>
-    </w:p>
-    <w:p>
-      <w:r>
-        <w:t xml:space="preserve">2 Eduardo Tomaz </w:t>
-      </w:r>
-    </w:p>
-    <w:p>
-      <w:r>
-        <w:t xml:space="preserve">3 Elmasri </w:t>
-      </w:r>
-    </w:p>
-    <w:p>
-      <w:r>
-        <w:t xml:space="preserve">4 Fagundes Teles </w:t>
-      </w:r>
-    </w:p>
-    <w:p>
-      <w:r>
-        <w:t xml:space="preserve">5 Ferreira </w:t>
-      </w:r>
-    </w:p>
-    <w:p>
-      <w:r>
-        <w:t xml:space="preserve">6 </w:t>
-      </w:r>
-      <w:proofErr w:type="spellStart"/>
-      <w:r>
-        <w:t>Hernesto</w:t>
-      </w:r>
-      <w:proofErr w:type="spellEnd"/>
-      <w:r>
-        <w:t xml:space="preserve"> Paula </w:t>
-      </w:r>
-    </w:p>
-    <w:p>
-      <w:r>
-        <w:t xml:space="preserve">7 José Geraldo </w:t>
-      </w:r>
-    </w:p>
-    <w:p>
-      <w:r>
-        <w:t xml:space="preserve">8 Josué José </w:t>
-      </w:r>
-    </w:p>
-    <w:p>
-      <w:r>
-        <w:t>9 Navathe</w:t>
-      </w:r>
-    </w:p>
-    <w:p/>
-    <w:p>
-      <w:proofErr w:type="spellStart"/>
-      <w:r>
-        <w:t>Intersection</w:t>
-      </w:r>
-      <w:proofErr w:type="spellEnd"/>
-    </w:p>
-    <w:p>
-      <w:r>
-        <w:t xml:space="preserve">SELECT </w:t>
-      </w:r>
-      <w:proofErr w:type="spellStart"/>
-      <w:r>
-        <w:t>nome_pessoa</w:t>
-      </w:r>
-      <w:proofErr w:type="spellEnd"/>
-      <w:r>
-        <w:t xml:space="preserve">(aluno) </w:t>
-      </w:r>
-      <w:proofErr w:type="spellStart"/>
-      <w:r>
-        <w:t>nome_pessoa</w:t>
-      </w:r>
-      <w:proofErr w:type="spellEnd"/>
-      <w:r>
-        <w:t>(professor)</w:t>
-      </w:r>
-    </w:p>
-    <w:p>
-      <w:r>
-        <w:t xml:space="preserve">NOME_PESSOA </w:t>
-      </w:r>
-    </w:p>
-    <w:p>
-      <w:r>
-        <w:t>1 Cleber Dutra</w:t>
-      </w:r>
-    </w:p>
-    <w:p/>
-    <w:p>
-      <w:proofErr w:type="spellStart"/>
-      <w:r>
-        <w:t>Minus</w:t>
-      </w:r>
-      <w:proofErr w:type="spellEnd"/>
-    </w:p>
-    <w:p>
-      <w:r>
-        <w:t xml:space="preserve">SELECT </w:t>
-      </w:r>
-      <w:proofErr w:type="spellStart"/>
-      <w:r>
-        <w:t>nome_pessoa</w:t>
-      </w:r>
-      <w:proofErr w:type="spellEnd"/>
-      <w:r>
-        <w:t xml:space="preserve">(aluno) </w:t>
-      </w:r>
-      <w:r>
-        <w:t xml:space="preserve">- </w:t>
-      </w:r>
-      <w:proofErr w:type="spellStart"/>
-      <w:r>
-        <w:t>nome_pessoa</w:t>
-      </w:r>
-      <w:proofErr w:type="spellEnd"/>
-      <w:r>
-        <w:t>(professor)</w:t>
-      </w:r>
-    </w:p>
-    <w:p>
-      <w:r>
-        <w:t xml:space="preserve">NOME_PESSOA </w:t>
-      </w:r>
-    </w:p>
-    <w:p>
-      <w:r>
-        <w:lastRenderedPageBreak/>
         <w:t xml:space="preserve">1 Elmasri </w:t>
       </w:r>
     </w:p>
@@ -816,8 +801,6 @@
       </w:r>
       <w:r>
         <w:tab/>
-      </w:r>
-      <w:r>
         <w:t xml:space="preserve">NUMERO INTEGER, </w:t>
       </w:r>
       <w:r>
@@ -826,8 +809,6 @@
       </w:r>
       <w:r>
         <w:tab/>
-      </w:r>
-      <w:r>
         <w:t xml:space="preserve">NOME </w:t>
       </w:r>
       <w:proofErr w:type="gramStart"/>
@@ -844,28 +825,24 @@
       </w:r>
       <w:r>
         <w:tab/>
-      </w:r>
-      <w:r>
         <w:t xml:space="preserve">FATOR DECIMAL (3,2), </w:t>
       </w:r>
       <w:r>
         <w:br/>
+      </w:r>
+      <w:r>
+        <w:lastRenderedPageBreak/>
         <w:t xml:space="preserve"> </w:t>
       </w:r>
       <w:r>
         <w:tab/>
-      </w:r>
-      <w:r>
         <w:t>PRIMARY KEY (NUMERO)</w:t>
       </w:r>
       <w:r>
         <w:br/>
-      </w:r>
-      <w:r>
         <w:t>);</w:t>
       </w:r>
     </w:p>
-    <w:p/>
     <w:p>
       <w:pPr>
         <w:autoSpaceDE w:val="0"/>
@@ -951,13 +928,659 @@
     </w:p>
     <w:p/>
     <w:p>
-      <w:r>
+      <w:pPr>
+        <w:rPr>
+          <w:b/>
+        </w:rPr>
+      </w:pPr>
+      <w:r>
+        <w:rPr>
+          <w:b/>
+        </w:rPr>
+        <w:t>MER</w:t>
+      </w:r>
+      <w:r>
+        <w:rPr>
+          <w:b/>
+        </w:rPr>
+        <w:t xml:space="preserve"> (entidade, atributos, relacionamento, cardinalidade, chave-primária e chave-estrangeira):</w:t>
+      </w:r>
+    </w:p>
+    <w:p>
+      <w:r>
+        <w:br/>
+        <w:t>regra de relacionamento 1:1 (chave da esquerda passa para a direita (entidade dominante))</w:t>
+      </w:r>
+    </w:p>
+    <w:p>
+      <w:pPr>
+        <w:jc w:val="center"/>
+      </w:pPr>
+      <w:r>
+        <w:rPr>
+          <w:noProof/>
+        </w:rPr>
+        <w:drawing>
+          <wp:inline distT="0" distB="0" distL="0" distR="0" wp14:anchorId="63C73FB5" wp14:editId="19730BFB">
+            <wp:extent cx="3301340" cy="1251299"/>
+            <wp:effectExtent l="0" t="0" r="0" b="6350"/>
+            <wp:docPr id="1" name="Imagem 1"/>
+            <wp:cNvGraphicFramePr>
+              <a:graphicFrameLocks xmlns:a="http://schemas.openxmlformats.org/drawingml/2006/main" noChangeAspect="1"/>
+            </wp:cNvGraphicFramePr>
+            <a:graphic xmlns:a="http://schemas.openxmlformats.org/drawingml/2006/main">
+              <a:graphicData uri="http://schemas.openxmlformats.org/drawingml/2006/picture">
+                <pic:pic xmlns:pic="http://schemas.openxmlformats.org/drawingml/2006/picture">
+                  <pic:nvPicPr>
+                    <pic:cNvPr id="1" name=""/>
+                    <pic:cNvPicPr/>
+                  </pic:nvPicPr>
+                  <pic:blipFill rotWithShape="1">
+                    <a:blip r:embed="rId5"/>
+                    <a:srcRect l="7723" t="37874" r="40802" b="25515"/>
+                    <a:stretch/>
+                  </pic:blipFill>
+                  <pic:spPr bwMode="auto">
+                    <a:xfrm>
+                      <a:off x="0" y="0"/>
+                      <a:ext cx="3323991" cy="1259884"/>
+                    </a:xfrm>
+                    <a:prstGeom prst="rect">
+                      <a:avLst/>
+                    </a:prstGeom>
+                    <a:ln>
+                      <a:noFill/>
+                    </a:ln>
+                    <a:extLst>
+                      <a:ext uri="{53640926-AAD7-44D8-BBD7-CCE9431645EC}">
+                        <a14:shadowObscured xmlns:a14="http://schemas.microsoft.com/office/drawing/2010/main"/>
+                      </a:ext>
+                    </a:extLst>
+                  </pic:spPr>
+                </pic:pic>
+              </a:graphicData>
+            </a:graphic>
+          </wp:inline>
+        </w:drawing>
+      </w:r>
+    </w:p>
+    <w:p>
+      <w:r>
+        <w:t>Regra de relacionamento 1:n (chave de 1 passa para muitos)</w:t>
+      </w:r>
+      <w:bookmarkStart w:id="0" w:name="_GoBack"/>
+      <w:bookmarkEnd w:id="0"/>
+    </w:p>
+    <w:p>
+      <w:pPr>
+        <w:jc w:val="center"/>
+      </w:pPr>
+      <w:r>
+        <w:drawing>
+          <wp:inline distT="0" distB="0" distL="0" distR="0" wp14:anchorId="5C49461A" wp14:editId="4966BEF4">
+            <wp:extent cx="3313216" cy="1270351"/>
+            <wp:effectExtent l="0" t="0" r="1905" b="6350"/>
+            <wp:docPr id="2" name="Imagem 2"/>
+            <wp:cNvGraphicFramePr>
+              <a:graphicFrameLocks xmlns:a="http://schemas.openxmlformats.org/drawingml/2006/main" noChangeAspect="1"/>
+            </wp:cNvGraphicFramePr>
+            <a:graphic xmlns:a="http://schemas.openxmlformats.org/drawingml/2006/main">
+              <a:graphicData uri="http://schemas.openxmlformats.org/drawingml/2006/picture">
+                <pic:pic xmlns:pic="http://schemas.openxmlformats.org/drawingml/2006/picture">
+                  <pic:nvPicPr>
+                    <pic:cNvPr id="1" name=""/>
+                    <pic:cNvPicPr/>
+                  </pic:nvPicPr>
+                  <pic:blipFill rotWithShape="1">
+                    <a:blip r:embed="rId6"/>
+                    <a:srcRect l="10297" t="37874" r="40937" b="27040"/>
+                    <a:stretch/>
+                  </pic:blipFill>
+                  <pic:spPr bwMode="auto">
+                    <a:xfrm>
+                      <a:off x="0" y="0"/>
+                      <a:ext cx="3337684" cy="1279733"/>
+                    </a:xfrm>
+                    <a:prstGeom prst="rect">
+                      <a:avLst/>
+                    </a:prstGeom>
+                    <a:ln>
+                      <a:noFill/>
+                    </a:ln>
+                    <a:extLst>
+                      <a:ext uri="{53640926-AAD7-44D8-BBD7-CCE9431645EC}">
+                        <a14:shadowObscured xmlns:a14="http://schemas.microsoft.com/office/drawing/2010/main"/>
+                      </a:ext>
+                    </a:extLst>
+                  </pic:spPr>
+                </pic:pic>
+              </a:graphicData>
+            </a:graphic>
+          </wp:inline>
+        </w:drawing>
+      </w:r>
+    </w:p>
+    <w:p>
+      <w:pPr>
+        <w:jc w:val="both"/>
+        <w:rPr>
+          <w:b/>
+        </w:rPr>
+      </w:pPr>
+      <w:r>
+        <w:rPr>
+          <w:b/>
+          <w:noProof/>
+        </w:rPr>
+        <w:drawing>
+          <wp:anchor distT="0" distB="0" distL="114300" distR="114300" simplePos="0" relativeHeight="251664384" behindDoc="0" locked="0" layoutInCell="1" allowOverlap="1" wp14:anchorId="4C38943C">
+            <wp:simplePos x="0" y="0"/>
+            <wp:positionH relativeFrom="page">
+              <wp:posOffset>2058035</wp:posOffset>
+            </wp:positionH>
+            <wp:positionV relativeFrom="paragraph">
+              <wp:posOffset>4015105</wp:posOffset>
+            </wp:positionV>
+            <wp:extent cx="3395345" cy="1009015"/>
+            <wp:effectExtent l="0" t="0" r="0" b="635"/>
+            <wp:wrapNone/>
+            <wp:docPr id="9" name="Imagem 9"/>
+            <wp:cNvGraphicFramePr>
+              <a:graphicFrameLocks xmlns:a="http://schemas.openxmlformats.org/drawingml/2006/main" noChangeAspect="1"/>
+            </wp:cNvGraphicFramePr>
+            <a:graphic xmlns:a="http://schemas.openxmlformats.org/drawingml/2006/main">
+              <a:graphicData uri="http://schemas.openxmlformats.org/drawingml/2006/picture">
+                <pic:pic xmlns:pic="http://schemas.openxmlformats.org/drawingml/2006/picture">
+                  <pic:nvPicPr>
+                    <pic:cNvPr id="1" name=""/>
+                    <pic:cNvPicPr/>
+                  </pic:nvPicPr>
+                  <pic:blipFill rotWithShape="1">
+                    <a:blip r:embed="rId7">
+                      <a:extLst>
+                        <a:ext uri="{28A0092B-C50C-407E-A947-70E740481C1C}">
+                          <a14:useLocalDpi xmlns:a14="http://schemas.microsoft.com/office/drawing/2010/main" val="0"/>
+                        </a:ext>
+                      </a:extLst>
+                    </a:blip>
+                    <a:srcRect l="5198" t="38258" r="37636" b="29856"/>
+                    <a:stretch/>
+                  </pic:blipFill>
+                  <pic:spPr bwMode="auto">
+                    <a:xfrm>
+                      <a:off x="0" y="0"/>
+                      <a:ext cx="3395345" cy="1009015"/>
+                    </a:xfrm>
+                    <a:prstGeom prst="rect">
+                      <a:avLst/>
+                    </a:prstGeom>
+                    <a:ln>
+                      <a:noFill/>
+                    </a:ln>
+                    <a:extLst>
+                      <a:ext uri="{53640926-AAD7-44D8-BBD7-CCE9431645EC}">
+                        <a14:shadowObscured xmlns:a14="http://schemas.microsoft.com/office/drawing/2010/main"/>
+                      </a:ext>
+                    </a:extLst>
+                  </pic:spPr>
+                </pic:pic>
+              </a:graphicData>
+            </a:graphic>
+            <wp14:sizeRelH relativeFrom="page">
+              <wp14:pctWidth>0</wp14:pctWidth>
+            </wp14:sizeRelH>
+            <wp14:sizeRelV relativeFrom="page">
+              <wp14:pctHeight>0</wp14:pctHeight>
+            </wp14:sizeRelV>
+          </wp:anchor>
+        </w:drawing>
+      </w:r>
+      <w:r>
+        <w:rPr>
+          <w:b/>
+          <w:noProof/>
+        </w:rPr>
+        <w:drawing>
+          <wp:anchor distT="0" distB="0" distL="114300" distR="114300" simplePos="0" relativeHeight="251659264" behindDoc="0" locked="0" layoutInCell="1" allowOverlap="1" wp14:anchorId="44932194">
+            <wp:simplePos x="0" y="0"/>
+            <wp:positionH relativeFrom="column">
+              <wp:posOffset>-24130</wp:posOffset>
+            </wp:positionH>
+            <wp:positionV relativeFrom="paragraph">
+              <wp:posOffset>566420</wp:posOffset>
+            </wp:positionV>
+            <wp:extent cx="2299335" cy="877570"/>
+            <wp:effectExtent l="0" t="0" r="5715" b="0"/>
+            <wp:wrapNone/>
+            <wp:docPr id="3" name="Imagem 3"/>
+            <wp:cNvGraphicFramePr>
+              <a:graphicFrameLocks xmlns:a="http://schemas.openxmlformats.org/drawingml/2006/main" noChangeAspect="1"/>
+            </wp:cNvGraphicFramePr>
+            <a:graphic xmlns:a="http://schemas.openxmlformats.org/drawingml/2006/main">
+              <a:graphicData uri="http://schemas.openxmlformats.org/drawingml/2006/picture">
+                <pic:pic xmlns:pic="http://schemas.openxmlformats.org/drawingml/2006/picture">
+                  <pic:nvPicPr>
+                    <pic:cNvPr id="1" name=""/>
+                    <pic:cNvPicPr/>
+                  </pic:nvPicPr>
+                  <pic:blipFill rotWithShape="1">
+                    <a:blip r:embed="rId8" cstate="print">
+                      <a:extLst>
+                        <a:ext uri="{28A0092B-C50C-407E-A947-70E740481C1C}">
+                          <a14:useLocalDpi xmlns:a14="http://schemas.microsoft.com/office/drawing/2010/main" val="0"/>
+                        </a:ext>
+                      </a:extLst>
+                    </a:blip>
+                    <a:srcRect l="9078" t="37874" r="42292" b="27295"/>
+                    <a:stretch/>
+                  </pic:blipFill>
+                  <pic:spPr bwMode="auto">
+                    <a:xfrm>
+                      <a:off x="0" y="0"/>
+                      <a:ext cx="2299335" cy="877570"/>
+                    </a:xfrm>
+                    <a:prstGeom prst="rect">
+                      <a:avLst/>
+                    </a:prstGeom>
+                    <a:ln>
+                      <a:noFill/>
+                    </a:ln>
+                    <a:extLst>
+                      <a:ext uri="{53640926-AAD7-44D8-BBD7-CCE9431645EC}">
+                        <a14:shadowObscured xmlns:a14="http://schemas.microsoft.com/office/drawing/2010/main"/>
+                      </a:ext>
+                    </a:extLst>
+                  </pic:spPr>
+                </pic:pic>
+              </a:graphicData>
+            </a:graphic>
+            <wp14:sizeRelH relativeFrom="page">
+              <wp14:pctWidth>0</wp14:pctWidth>
+            </wp14:sizeRelH>
+            <wp14:sizeRelV relativeFrom="page">
+              <wp14:pctHeight>0</wp14:pctHeight>
+            </wp14:sizeRelV>
+          </wp:anchor>
+        </w:drawing>
+      </w:r>
+      <w:r>
+        <w:rPr>
+          <w:b/>
+          <w:noProof/>
+        </w:rPr>
+        <w:drawing>
+          <wp:anchor distT="0" distB="0" distL="114300" distR="114300" simplePos="0" relativeHeight="251658240" behindDoc="0" locked="0" layoutInCell="1" allowOverlap="1" wp14:anchorId="515D771F">
+            <wp:simplePos x="0" y="0"/>
+            <wp:positionH relativeFrom="column">
+              <wp:posOffset>2933065</wp:posOffset>
+            </wp:positionH>
+            <wp:positionV relativeFrom="paragraph">
+              <wp:posOffset>575945</wp:posOffset>
+            </wp:positionV>
+            <wp:extent cx="2916555" cy="840740"/>
+            <wp:effectExtent l="0" t="0" r="0" b="0"/>
+            <wp:wrapNone/>
+            <wp:docPr id="4" name="Imagem 4"/>
+            <wp:cNvGraphicFramePr>
+              <a:graphicFrameLocks xmlns:a="http://schemas.openxmlformats.org/drawingml/2006/main" noChangeAspect="1"/>
+            </wp:cNvGraphicFramePr>
+            <a:graphic xmlns:a="http://schemas.openxmlformats.org/drawingml/2006/main">
+              <a:graphicData uri="http://schemas.openxmlformats.org/drawingml/2006/picture">
+                <pic:pic xmlns:pic="http://schemas.openxmlformats.org/drawingml/2006/picture">
+                  <pic:nvPicPr>
+                    <pic:cNvPr id="1" name=""/>
+                    <pic:cNvPicPr/>
+                  </pic:nvPicPr>
+                  <pic:blipFill rotWithShape="1">
+                    <a:blip r:embed="rId9" cstate="print">
+                      <a:extLst>
+                        <a:ext uri="{28A0092B-C50C-407E-A947-70E740481C1C}">
+                          <a14:useLocalDpi xmlns:a14="http://schemas.microsoft.com/office/drawing/2010/main" val="0"/>
+                        </a:ext>
+                      </a:extLst>
+                    </a:blip>
+                    <a:srcRect l="3659" t="38637" r="37144" b="29324"/>
+                    <a:stretch/>
+                  </pic:blipFill>
+                  <pic:spPr bwMode="auto">
+                    <a:xfrm>
+                      <a:off x="0" y="0"/>
+                      <a:ext cx="2916555" cy="840740"/>
+                    </a:xfrm>
+                    <a:prstGeom prst="rect">
+                      <a:avLst/>
+                    </a:prstGeom>
+                    <a:ln>
+                      <a:noFill/>
+                    </a:ln>
+                    <a:extLst>
+                      <a:ext uri="{53640926-AAD7-44D8-BBD7-CCE9431645EC}">
+                        <a14:shadowObscured xmlns:a14="http://schemas.microsoft.com/office/drawing/2010/main"/>
+                      </a:ext>
+                    </a:extLst>
+                  </pic:spPr>
+                </pic:pic>
+              </a:graphicData>
+            </a:graphic>
+            <wp14:sizeRelH relativeFrom="page">
+              <wp14:pctWidth>0</wp14:pctWidth>
+            </wp14:sizeRelH>
+            <wp14:sizeRelV relativeFrom="page">
+              <wp14:pctHeight>0</wp14:pctHeight>
+            </wp14:sizeRelV>
+          </wp:anchor>
+        </w:drawing>
+      </w:r>
+      <w:r>
+        <w:rPr>
+          <w:b/>
+          <w:noProof/>
+        </w:rPr>
+        <w:drawing>
+          <wp:anchor distT="0" distB="0" distL="114300" distR="114300" simplePos="0" relativeHeight="251660288" behindDoc="0" locked="0" layoutInCell="1" allowOverlap="1" wp14:anchorId="27C18DA6">
+            <wp:simplePos x="0" y="0"/>
+            <wp:positionH relativeFrom="page">
+              <wp:posOffset>221615</wp:posOffset>
+            </wp:positionH>
+            <wp:positionV relativeFrom="paragraph">
+              <wp:posOffset>1622425</wp:posOffset>
+            </wp:positionV>
+            <wp:extent cx="3502025" cy="1056640"/>
+            <wp:effectExtent l="0" t="0" r="3175" b="0"/>
+            <wp:wrapNone/>
+            <wp:docPr id="5" name="Imagem 5"/>
+            <wp:cNvGraphicFramePr>
+              <a:graphicFrameLocks xmlns:a="http://schemas.openxmlformats.org/drawingml/2006/main" noChangeAspect="1"/>
+            </wp:cNvGraphicFramePr>
+            <a:graphic xmlns:a="http://schemas.openxmlformats.org/drawingml/2006/main">
+              <a:graphicData uri="http://schemas.openxmlformats.org/drawingml/2006/picture">
+                <pic:pic xmlns:pic="http://schemas.openxmlformats.org/drawingml/2006/picture">
+                  <pic:nvPicPr>
+                    <pic:cNvPr id="1" name=""/>
+                    <pic:cNvPicPr/>
+                  </pic:nvPicPr>
+                  <pic:blipFill rotWithShape="1">
+                    <a:blip r:embed="rId10">
+                      <a:extLst>
+                        <a:ext uri="{28A0092B-C50C-407E-A947-70E740481C1C}">
+                          <a14:useLocalDpi xmlns:a14="http://schemas.microsoft.com/office/drawing/2010/main" val="0"/>
+                        </a:ext>
+                      </a:extLst>
+                    </a:blip>
+                    <a:srcRect l="4198" t="38258" r="36836" b="28356"/>
+                    <a:stretch/>
+                  </pic:blipFill>
+                  <pic:spPr bwMode="auto">
+                    <a:xfrm>
+                      <a:off x="0" y="0"/>
+                      <a:ext cx="3502025" cy="1056640"/>
+                    </a:xfrm>
+                    <a:prstGeom prst="rect">
+                      <a:avLst/>
+                    </a:prstGeom>
+                    <a:ln>
+                      <a:noFill/>
+                    </a:ln>
+                    <a:extLst>
+                      <a:ext uri="{53640926-AAD7-44D8-BBD7-CCE9431645EC}">
+                        <a14:shadowObscured xmlns:a14="http://schemas.microsoft.com/office/drawing/2010/main"/>
+                      </a:ext>
+                    </a:extLst>
+                  </pic:spPr>
+                </pic:pic>
+              </a:graphicData>
+            </a:graphic>
+            <wp14:sizeRelH relativeFrom="page">
+              <wp14:pctWidth>0</wp14:pctWidth>
+            </wp14:sizeRelH>
+            <wp14:sizeRelV relativeFrom="page">
+              <wp14:pctHeight>0</wp14:pctHeight>
+            </wp14:sizeRelV>
+          </wp:anchor>
+        </w:drawing>
+      </w:r>
+      <w:r>
+        <w:rPr>
+          <w:b/>
+          <w:noProof/>
+        </w:rPr>
+        <w:drawing>
+          <wp:anchor distT="0" distB="0" distL="114300" distR="114300" simplePos="0" relativeHeight="251661312" behindDoc="0" locked="0" layoutInCell="1" allowOverlap="1" wp14:anchorId="59DAF7F4">
+            <wp:simplePos x="0" y="0"/>
+            <wp:positionH relativeFrom="page">
+              <wp:posOffset>3941445</wp:posOffset>
+            </wp:positionH>
+            <wp:positionV relativeFrom="paragraph">
+              <wp:posOffset>1610995</wp:posOffset>
+            </wp:positionV>
+            <wp:extent cx="3368675" cy="1068705"/>
+            <wp:effectExtent l="0" t="0" r="3175" b="0"/>
+            <wp:wrapNone/>
+            <wp:docPr id="6" name="Imagem 6"/>
+            <wp:cNvGraphicFramePr>
+              <a:graphicFrameLocks xmlns:a="http://schemas.openxmlformats.org/drawingml/2006/main" noChangeAspect="1"/>
+            </wp:cNvGraphicFramePr>
+            <a:graphic xmlns:a="http://schemas.openxmlformats.org/drawingml/2006/main">
+              <a:graphicData uri="http://schemas.openxmlformats.org/drawingml/2006/picture">
+                <pic:pic xmlns:pic="http://schemas.openxmlformats.org/drawingml/2006/picture">
+                  <pic:nvPicPr>
+                    <pic:cNvPr id="1" name=""/>
+                    <pic:cNvPicPr/>
+                  </pic:nvPicPr>
+                  <pic:blipFill rotWithShape="1">
+                    <a:blip r:embed="rId10">
+                      <a:extLst>
+                        <a:ext uri="{28A0092B-C50C-407E-A947-70E740481C1C}">
+                          <a14:useLocalDpi xmlns:a14="http://schemas.microsoft.com/office/drawing/2010/main" val="0"/>
+                        </a:ext>
+                      </a:extLst>
+                    </a:blip>
+                    <a:srcRect l="4998" t="37883" r="37036" b="27605"/>
+                    <a:stretch/>
+                  </pic:blipFill>
+                  <pic:spPr bwMode="auto">
+                    <a:xfrm>
+                      <a:off x="0" y="0"/>
+                      <a:ext cx="3368675" cy="1068705"/>
+                    </a:xfrm>
+                    <a:prstGeom prst="rect">
+                      <a:avLst/>
+                    </a:prstGeom>
+                    <a:ln>
+                      <a:noFill/>
+                    </a:ln>
+                    <a:extLst>
+                      <a:ext uri="{53640926-AAD7-44D8-BBD7-CCE9431645EC}">
+                        <a14:shadowObscured xmlns:a14="http://schemas.microsoft.com/office/drawing/2010/main"/>
+                      </a:ext>
+                    </a:extLst>
+                  </pic:spPr>
+                </pic:pic>
+              </a:graphicData>
+            </a:graphic>
+            <wp14:sizeRelH relativeFrom="page">
+              <wp14:pctWidth>0</wp14:pctWidth>
+            </wp14:sizeRelH>
+            <wp14:sizeRelV relativeFrom="page">
+              <wp14:pctHeight>0</wp14:pctHeight>
+            </wp14:sizeRelV>
+          </wp:anchor>
+        </w:drawing>
+      </w:r>
+      <w:r>
+        <w:rPr>
+          <w:b/>
+          <w:noProof/>
+        </w:rPr>
+        <w:drawing>
+          <wp:anchor distT="0" distB="0" distL="114300" distR="114300" simplePos="0" relativeHeight="251662336" behindDoc="0" locked="0" layoutInCell="1" allowOverlap="1" wp14:anchorId="6B0BB8D3">
+            <wp:simplePos x="0" y="0"/>
+            <wp:positionH relativeFrom="column">
+              <wp:posOffset>-843915</wp:posOffset>
+            </wp:positionH>
+            <wp:positionV relativeFrom="paragraph">
+              <wp:posOffset>2797810</wp:posOffset>
+            </wp:positionV>
+            <wp:extent cx="3455035" cy="1044575"/>
+            <wp:effectExtent l="0" t="0" r="0" b="3175"/>
+            <wp:wrapNone/>
+            <wp:docPr id="7" name="Imagem 7"/>
+            <wp:cNvGraphicFramePr>
+              <a:graphicFrameLocks xmlns:a="http://schemas.openxmlformats.org/drawingml/2006/main" noChangeAspect="1"/>
+            </wp:cNvGraphicFramePr>
+            <a:graphic xmlns:a="http://schemas.openxmlformats.org/drawingml/2006/main">
+              <a:graphicData uri="http://schemas.openxmlformats.org/drawingml/2006/picture">
+                <pic:pic xmlns:pic="http://schemas.openxmlformats.org/drawingml/2006/picture">
+                  <pic:nvPicPr>
+                    <pic:cNvPr id="1" name=""/>
+                    <pic:cNvPicPr/>
+                  </pic:nvPicPr>
+                  <pic:blipFill rotWithShape="1">
+                    <a:blip r:embed="rId11">
+                      <a:extLst>
+                        <a:ext uri="{28A0092B-C50C-407E-A947-70E740481C1C}">
+                          <a14:useLocalDpi xmlns:a14="http://schemas.microsoft.com/office/drawing/2010/main" val="0"/>
+                        </a:ext>
+                      </a:extLst>
+                    </a:blip>
+                    <a:srcRect l="4798" t="38258" r="37037" b="28730"/>
+                    <a:stretch/>
+                  </pic:blipFill>
+                  <pic:spPr bwMode="auto">
+                    <a:xfrm>
+                      <a:off x="0" y="0"/>
+                      <a:ext cx="3455035" cy="1044575"/>
+                    </a:xfrm>
+                    <a:prstGeom prst="rect">
+                      <a:avLst/>
+                    </a:prstGeom>
+                    <a:ln>
+                      <a:noFill/>
+                    </a:ln>
+                    <a:extLst>
+                      <a:ext uri="{53640926-AAD7-44D8-BBD7-CCE9431645EC}">
+                        <a14:shadowObscured xmlns:a14="http://schemas.microsoft.com/office/drawing/2010/main"/>
+                      </a:ext>
+                    </a:extLst>
+                  </pic:spPr>
+                </pic:pic>
+              </a:graphicData>
+            </a:graphic>
+            <wp14:sizeRelH relativeFrom="page">
+              <wp14:pctWidth>0</wp14:pctWidth>
+            </wp14:sizeRelH>
+            <wp14:sizeRelV relativeFrom="page">
+              <wp14:pctHeight>0</wp14:pctHeight>
+            </wp14:sizeRelV>
+          </wp:anchor>
+        </w:drawing>
+      </w:r>
+      <w:r>
+        <w:rPr>
+          <w:b/>
+          <w:noProof/>
+        </w:rPr>
+        <w:drawing>
+          <wp:anchor distT="0" distB="0" distL="114300" distR="114300" simplePos="0" relativeHeight="251663360" behindDoc="0" locked="0" layoutInCell="1" allowOverlap="1" wp14:anchorId="7B525E93">
+            <wp:simplePos x="0" y="0"/>
+            <wp:positionH relativeFrom="column">
+              <wp:posOffset>2897884</wp:posOffset>
+            </wp:positionH>
+            <wp:positionV relativeFrom="paragraph">
+              <wp:posOffset>2799500</wp:posOffset>
+            </wp:positionV>
+            <wp:extent cx="3333049" cy="1073417"/>
+            <wp:effectExtent l="0" t="0" r="1270" b="0"/>
+            <wp:wrapNone/>
+            <wp:docPr id="8" name="Imagem 8"/>
+            <wp:cNvGraphicFramePr>
+              <a:graphicFrameLocks xmlns:a="http://schemas.openxmlformats.org/drawingml/2006/main" noChangeAspect="1"/>
+            </wp:cNvGraphicFramePr>
+            <a:graphic xmlns:a="http://schemas.openxmlformats.org/drawingml/2006/main">
+              <a:graphicData uri="http://schemas.openxmlformats.org/drawingml/2006/picture">
+                <pic:pic xmlns:pic="http://schemas.openxmlformats.org/drawingml/2006/picture">
+                  <pic:nvPicPr>
+                    <pic:cNvPr id="1" name=""/>
+                    <pic:cNvPicPr/>
+                  </pic:nvPicPr>
+                  <pic:blipFill rotWithShape="1">
+                    <a:blip r:embed="rId12" cstate="print">
+                      <a:extLst>
+                        <a:ext uri="{28A0092B-C50C-407E-A947-70E740481C1C}">
+                          <a14:useLocalDpi xmlns:a14="http://schemas.microsoft.com/office/drawing/2010/main" val="0"/>
+                        </a:ext>
+                      </a:extLst>
+                    </a:blip>
+                    <a:srcRect l="3798" t="37883" r="37236" b="26483"/>
+                    <a:stretch/>
+                  </pic:blipFill>
+                  <pic:spPr bwMode="auto">
+                    <a:xfrm>
+                      <a:off x="0" y="0"/>
+                      <a:ext cx="3333049" cy="1073417"/>
+                    </a:xfrm>
+                    <a:prstGeom prst="rect">
+                      <a:avLst/>
+                    </a:prstGeom>
+                    <a:ln>
+                      <a:noFill/>
+                    </a:ln>
+                    <a:extLst>
+                      <a:ext uri="{53640926-AAD7-44D8-BBD7-CCE9431645EC}">
+                        <a14:shadowObscured xmlns:a14="http://schemas.microsoft.com/office/drawing/2010/main"/>
+                      </a:ext>
+                    </a:extLst>
+                  </pic:spPr>
+                </pic:pic>
+              </a:graphicData>
+            </a:graphic>
+            <wp14:sizeRelH relativeFrom="page">
+              <wp14:pctWidth>0</wp14:pctWidth>
+            </wp14:sizeRelH>
+            <wp14:sizeRelV relativeFrom="page">
+              <wp14:pctHeight>0</wp14:pctHeight>
+            </wp14:sizeRelV>
+          </wp:anchor>
+        </w:drawing>
+      </w:r>
+      <w:r>
+        <w:rPr>
+          <w:b/>
+        </w:rPr>
+        <w:t xml:space="preserve">regra de relacionamento </w:t>
+      </w:r>
+      <w:r>
+        <w:rPr>
+          <w:b/>
+        </w:rPr>
+        <w:t>n</w:t>
+      </w:r>
+      <w:r>
+        <w:rPr>
+          <w:b/>
+        </w:rPr>
+        <w:t>:</w:t>
+      </w:r>
+      <w:r>
+        <w:rPr>
+          <w:b/>
+        </w:rPr>
+        <w:t>n (desmembrar e aplicar a regra de 1:n)</w:t>
+      </w:r>
+      <w:r>
+        <w:rPr>
+          <w:b/>
+        </w:rPr>
         <w:br w:type="page"/>
       </w:r>
     </w:p>
     <w:p>
-      <w:r>
-        <w:lastRenderedPageBreak/>
+      <w:pPr>
+        <w:jc w:val="both"/>
+      </w:pPr>
+    </w:p>
+    <w:p>
+      <w:r>
         <w:t>PLANOS</w:t>
       </w:r>
     </w:p>
@@ -1025,13 +1648,7 @@
         <w:jc w:val="both"/>
       </w:pPr>
       <w:r>
-        <w:t xml:space="preserve">O aplicativo dará ao usuário a opção de marcar LIVRO ENTREGUE e uma notificação de agradecimento com algumas informações sobre o livro será enviada </w:t>
-      </w:r>
-      <w:r>
-        <w:t>à pessoa que o devolveu</w:t>
-      </w:r>
-      <w:r>
-        <w:t>.</w:t>
+        <w:t>O aplicativo dará ao usuário a opção de marcar LIVRO ENTREGUE e uma notificação de agradecimento com algumas informações sobre o livro será enviada à pessoa que o devolveu.</w:t>
       </w:r>
     </w:p>
     <w:p>
@@ -1055,13 +1672,7 @@
         <w:t>V</w:t>
       </w:r>
       <w:r>
-        <w:t xml:space="preserve">ROS, o usuário terá uma tela onde poderá inserir as informações sobre o livro, tais como: AUTOR, TÍTULO, GÊNERO, EDITORA, PÁGINAS, VALOR, DATA DA COMPRA, LOCAL DE COMPRA E </w:t>
-      </w:r>
-      <w:r>
-        <w:t>DESCREVER DANOS</w:t>
-      </w:r>
-      <w:r>
-        <w:t>.</w:t>
+        <w:t>ROS, o usuário terá uma tela onde poderá inserir as informações sobre o livro, tais como: AUTOR, TÍTULO, GÊNERO, EDITORA, PÁGINAS, VALOR, DATA DA COMPRA, LOCAL DE COMPRA E DESCREVER DANOS.</w:t>
       </w:r>
     </w:p>
     <w:p>
@@ -1135,13 +1746,10 @@
         <w:t>CRIAR APP DE COMPRA EM SUPERMERCADOS (MEU SUPERMERCADO)</w:t>
       </w:r>
     </w:p>
-    <w:p>
-      <w:bookmarkStart w:id="0" w:name="_GoBack"/>
-      <w:bookmarkEnd w:id="0"/>
-    </w:p>
+    <w:p/>
     <w:sectPr>
       <w:pgSz w:w="11906" w:h="16838"/>
-      <w:pgMar w:top="1417" w:right="1701" w:bottom="1417" w:left="1701" w:header="708" w:footer="708" w:gutter="0"/>
+      <w:pgMar w:top="284" w:right="849" w:bottom="567" w:left="1701" w:header="708" w:footer="708" w:gutter="0"/>
       <w:cols w:space="708"/>
       <w:docGrid w:linePitch="360"/>
     </w:sectPr>

</xml_diff>